<commit_message>
splitting of SINGLE into exec modules
</commit_message>
<xml_diff>
--- a/doc/policies/KB_Interpolation_Policy.docx
+++ b/doc/policies/KB_Interpolation_Policy.docx
@@ -78,11 +78,6 @@
       </w:pPr>
       <w:r>
         <w:t>w(x,y,z) = w(x) · w(y) · w(z)</w:t>
-      </w:r>
-    </w:p>
-    <w:p>
-      <w:r>
-        <w:t>If preservation of effective native-grid support is required, the kernel half-width must be scaled by pf.</w:t>
       </w:r>
     </w:p>
     <w:p>
@@ -168,7 +163,6 @@
     </w:p>
     <w:p>
       <w:r>
-        <w:lastRenderedPageBreak/>
         <w:t>Both operations evaluate weights in padded logical units and operate on padded data samples. The target grid (polar or Cartesian) remains native.</w:t>
       </w:r>
     </w:p>
@@ -181,6 +175,7 @@
           <w:rFonts w:ascii="Times New Roman" w:hAnsi="Times New Roman"/>
           <w:sz w:val="24"/>
         </w:rPr>
+        <w:lastRenderedPageBreak/>
         <w:t>3. Polarization of 2D Particle Images</w:t>
       </w:r>
     </w:p>
@@ -207,10 +202,7 @@
     </w:p>
     <w:p>
       <w:r>
-        <w:t>Interpolation is performed directly on the padded FFT lattice</w:t>
-      </w:r>
-      <w:r>
-        <w:t>.</w:t>
+        <w:t>Interpolation is performed directly on the padded FFT lattice.</w:t>
       </w:r>
     </w:p>
     <w:p>
@@ -253,10 +245,7 @@
     </w:p>
     <w:p>
       <w:r>
-        <w:t>Interpolation weights are evaluated in padded units at loc_pd. Samples are gathered from the padded expanded Fourier volume</w:t>
-      </w:r>
-      <w:r>
-        <w:t>.</w:t>
+        <w:t>Interpolation weights are evaluated in padded units at loc_pd. Samples are gathered from the padded expanded Fourier volume.</w:t>
       </w:r>
     </w:p>
     <w:p>

</xml_diff>